<commit_message>
Revert "Merge branch 'master' of https://gitlab.com/plan111mil/proyecto-111mil"
This reverts commit 94e48830864300ff5248c31759a305cebc443e90, reversing
changes made to cb48955434bef78a50b506249dcdf97dcad7327c.
</commit_message>
<xml_diff>
--- a/diagramas/1.1.perfil alumno.docx
+++ b/diagramas/1.1.perfil alumno.docx
@@ -82,6 +82,8 @@
               </w:rPr>
               <w:t>Perfil Alumno</w:t>
             </w:r>
+            <w:bookmarkStart w:id="0" w:name="_GoBack"/>
+            <w:bookmarkEnd w:id="0"/>
           </w:p>
         </w:tc>
       </w:tr>
@@ -178,36 +180,6 @@
                 <w:szCs w:val="24"/>
               </w:rPr>
             </w:pPr>
-            <w:r>
-              <w:rPr>
-                <w:sz w:val="24"/>
-                <w:szCs w:val="24"/>
-              </w:rPr>
-              <w:t xml:space="preserve">Este caso de uso le permitirá al </w:t>
-            </w:r>
-            <w:r>
-              <w:rPr>
-                <w:sz w:val="24"/>
-                <w:szCs w:val="24"/>
-              </w:rPr>
-              <w:t>usuario</w:t>
-            </w:r>
-            <w:r>
-              <w:rPr>
-                <w:sz w:val="24"/>
-                <w:szCs w:val="24"/>
-              </w:rPr>
-              <w:t xml:space="preserve"> la posibilidad de visualizar y realizar actividades</w:t>
-            </w:r>
-            <w:r>
-              <w:rPr>
-                <w:sz w:val="24"/>
-                <w:szCs w:val="24"/>
-              </w:rPr>
-              <w:t>.</w:t>
-            </w:r>
-            <w:bookmarkStart w:id="0" w:name="_GoBack"/>
-            <w:bookmarkEnd w:id="0"/>
           </w:p>
         </w:tc>
       </w:tr>
@@ -1359,7 +1331,7 @@
 </file>
 
 <file path=customXml/itemProps1.xml><?xml version="1.0" encoding="utf-8"?>
-<ds:datastoreItem xmlns:ds="http://schemas.openxmlformats.org/officeDocument/2006/customXml" ds:itemID="{E963FCF8-A796-445B-9440-4FDAE152AE04}">
+<ds:datastoreItem xmlns:ds="http://schemas.openxmlformats.org/officeDocument/2006/customXml" ds:itemID="{0BC5A653-4091-48C8-AEE3-A07D082C321C}">
   <ds:schemaRefs>
     <ds:schemaRef ds:uri="http://schemas.openxmlformats.org/officeDocument/2006/bibliography"/>
   </ds:schemaRefs>

</xml_diff>